<commit_message>
maj compte rendu 2
</commit_message>
<xml_diff>
--- a/Compte-Rendu AP1.docx
+++ b/Compte-Rendu AP1.docx
@@ -66,8 +66,6 @@
         </w:rPr>
         <w:t>à</w:t>
       </w:r>
-      <w:bookmarkStart w:id="0" w:name="_GoBack"/>
-      <w:bookmarkEnd w:id="0"/>
       <w:r>
         <w:rPr>
           <w:noProof/>
@@ -201,22 +199,52 @@
     <w:p/>
     <w:p>
       <w:r>
+        <w:t xml:space="preserve">À </w:t>
+      </w:r>
+      <w:r>
+        <w:t>l’aide du MCD crée, nous avons mit au point sur le site Flowmapp la maquette de notre application web. Cette maquette permet de visualiser</w:t>
+      </w:r>
+      <w:bookmarkStart w:id="0" w:name="_GoBack"/>
+      <w:bookmarkEnd w:id="0"/>
+      <w:r>
+        <w:t xml:space="preserve"> les différents pages et contenues de notre application web. L’ajout des URL</w:t>
+      </w:r>
+      <w:r>
+        <w:t xml:space="preserve"> </w:t>
+      </w:r>
+      <w:r>
+        <w:t>nous permet d’identifier les liens de notre application.</w:t>
+      </w:r>
+      <w:r>
+        <w:t xml:space="preserve"> Plusieurs flux de navigation sont créés afin de faciliter la navigation pour l’utilisateur et l’admin.</w:t>
+      </w:r>
+      <w:r>
+        <w:rPr>
+          <w:noProof/>
+        </w:rPr>
+        <w:t xml:space="preserve"> </w:t>
+      </w:r>
+      <w:r>
+        <w:rPr>
+          <w:noProof/>
+        </w:rPr>
+        <w:t>L’admin a beaucoup plus de fonctionnalités par rapport à l’utilisateur, ce qui permet une gestion des données plus simple.</w:t>
+      </w:r>
+      <w:r>
+        <w:rPr>
+          <w:noProof/>
+        </w:rPr>
+        <w:t xml:space="preserve"> </w:t>
+      </w:r>
+      <w:r>
         <w:rPr>
           <w:noProof/>
         </w:rPr>
         <w:drawing>
-          <wp:anchor distT="0" distB="0" distL="114300" distR="114300" simplePos="0" relativeHeight="251658240" behindDoc="0" locked="0" layoutInCell="1" allowOverlap="1" wp14:anchorId="62B938AA">
-            <wp:simplePos x="0" y="0"/>
-            <wp:positionH relativeFrom="margin">
-              <wp:align>left</wp:align>
-            </wp:positionH>
-            <wp:positionV relativeFrom="paragraph">
-              <wp:posOffset>1100455</wp:posOffset>
-            </wp:positionV>
-            <wp:extent cx="5648325" cy="5608955"/>
-            <wp:effectExtent l="0" t="0" r="9525" b="0"/>
-            <wp:wrapSquare wrapText="bothSides"/>
-            <wp:docPr id="2" name="Image 2"/>
+          <wp:inline distT="0" distB="0" distL="0" distR="0" wp14:anchorId="62D9EA26" wp14:editId="27B07CEA">
+            <wp:extent cx="5760720" cy="5174615"/>
+            <wp:effectExtent l="0" t="0" r="0" b="6985"/>
+            <wp:docPr id="4" name="Image 4"/>
             <wp:cNvGraphicFramePr>
               <a:graphicFrameLocks xmlns:a="http://schemas.openxmlformats.org/drawingml/2006/main" noChangeAspect="1"/>
             </wp:cNvGraphicFramePr>
@@ -228,13 +256,7 @@
                     <pic:cNvPicPr/>
                   </pic:nvPicPr>
                   <pic:blipFill>
-                    <a:blip r:embed="rId8">
-                      <a:extLst>
-                        <a:ext uri="{28A0092B-C50C-407E-A947-70E740481C1C}">
-                          <a14:useLocalDpi xmlns:a14="http://schemas.microsoft.com/office/drawing/2010/main" val="0"/>
-                        </a:ext>
-                      </a:extLst>
-                    </a:blip>
+                    <a:blip r:embed="rId8"/>
                     <a:stretch>
                       <a:fillRect/>
                     </a:stretch>
@@ -242,7 +264,7 @@
                   <pic:spPr>
                     <a:xfrm>
                       <a:off x="0" y="0"/>
-                      <a:ext cx="5648325" cy="5608955"/>
+                      <a:ext cx="5760720" cy="5174615"/>
                     </a:xfrm>
                     <a:prstGeom prst="rect">
                       <a:avLst/>
@@ -251,41 +273,8 @@
                 </pic:pic>
               </a:graphicData>
             </a:graphic>
-            <wp14:sizeRelH relativeFrom="margin">
-              <wp14:pctWidth>0</wp14:pctWidth>
-            </wp14:sizeRelH>
-            <wp14:sizeRelV relativeFrom="margin">
-              <wp14:pctHeight>0</wp14:pctHeight>
-            </wp14:sizeRelV>
-          </wp:anchor>
+          </wp:inline>
         </w:drawing>
-      </w:r>
-      <w:r>
-        <w:t xml:space="preserve">À </w:t>
-      </w:r>
-      <w:r>
-        <w:t>l’aide du MCD crée, nous avons mit au point sur le site Flowmapp la maquette de notre application web. Cette maquette permet de visualiser les différents pages et contenues de notre application web. L’ajout des URL</w:t>
-      </w:r>
-      <w:r>
-        <w:t xml:space="preserve"> </w:t>
-      </w:r>
-      <w:r>
-        <w:t>nous permet d’identifier les liens de notre application.</w:t>
-      </w:r>
-      <w:r>
-        <w:t xml:space="preserve"> Plusieurs flux de navigation sont créés afin de faciliter la navigation pour l’utilisateur et l’admin.</w:t>
-      </w:r>
-      <w:r>
-        <w:rPr>
-          <w:noProof/>
-        </w:rPr>
-        <w:t xml:space="preserve"> </w:t>
-      </w:r>
-      <w:r>
-        <w:rPr>
-          <w:noProof/>
-        </w:rPr>
-        <w:t>L’admin a beaucoup plus de fonctionnalités par rapport à l’utilisateur, ce qui permet une gestion des données plus simple.</w:t>
       </w:r>
     </w:p>
     <w:sectPr>

</xml_diff>

<commit_message>
Ajout de la maquette
</commit_message>
<xml_diff>
--- a/Compte-Rendu AP1.docx
+++ b/Compte-Rendu AP1.docx
@@ -202,12 +202,7 @@
         <w:t xml:space="preserve">À </w:t>
       </w:r>
       <w:r>
-        <w:t>l’aide du MCD crée, nous avons mit au point sur le site Flowmapp la maquette de notre application web. Cette maquette permet de visualiser</w:t>
-      </w:r>
-      <w:bookmarkStart w:id="0" w:name="_GoBack"/>
-      <w:bookmarkEnd w:id="0"/>
-      <w:r>
-        <w:t xml:space="preserve"> les différents pages et contenues de notre application web. L’ajout des URL</w:t>
+        <w:t>l’aide du MCD crée, nous avons mit au point sur le site Flowmapp la maquette de notre application web. Cette maquette permet de visualiser les différents pages et contenues de notre application web. L’ajout des URL</w:t>
       </w:r>
       <w:r>
         <w:t xml:space="preserve"> </w:t>
@@ -236,15 +231,16 @@
         </w:rPr>
         <w:t xml:space="preserve"> </w:t>
       </w:r>
+      <w:bookmarkStart w:id="0" w:name="_GoBack"/>
       <w:r>
         <w:rPr>
           <w:noProof/>
         </w:rPr>
         <w:drawing>
-          <wp:inline distT="0" distB="0" distL="0" distR="0" wp14:anchorId="62D9EA26" wp14:editId="27B07CEA">
-            <wp:extent cx="5760720" cy="5174615"/>
-            <wp:effectExtent l="0" t="0" r="0" b="6985"/>
-            <wp:docPr id="4" name="Image 4"/>
+          <wp:inline distT="0" distB="0" distL="0" distR="0" wp14:anchorId="0621F738" wp14:editId="611081FF">
+            <wp:extent cx="5760720" cy="4601210"/>
+            <wp:effectExtent l="0" t="0" r="0" b="8890"/>
+            <wp:docPr id="2" name="Image 2"/>
             <wp:cNvGraphicFramePr>
               <a:graphicFrameLocks xmlns:a="http://schemas.openxmlformats.org/drawingml/2006/main" noChangeAspect="1"/>
             </wp:cNvGraphicFramePr>
@@ -264,7 +260,7 @@
                   <pic:spPr>
                     <a:xfrm>
                       <a:off x="0" y="0"/>
-                      <a:ext cx="5760720" cy="5174615"/>
+                      <a:ext cx="5760720" cy="4601210"/>
                     </a:xfrm>
                     <a:prstGeom prst="rect">
                       <a:avLst/>
@@ -276,6 +272,7 @@
           </wp:inline>
         </w:drawing>
       </w:r>
+      <w:bookmarkEnd w:id="0"/>
     </w:p>
     <w:sectPr>
       <w:headerReference w:type="default" r:id="rId9"/>

</xml_diff>

<commit_message>
mise en place et description des URLs
</commit_message>
<xml_diff>
--- a/Compte-Rendu AP1.docx
+++ b/Compte-Rendu AP1.docx
@@ -198,6 +198,11 @@
     </w:p>
     <w:p/>
     <w:p>
+      <w:pPr>
+        <w:rPr>
+          <w:noProof/>
+        </w:rPr>
+      </w:pPr>
       <w:r>
         <w:t xml:space="preserve">À </w:t>
       </w:r>
@@ -231,7 +236,6 @@
         </w:rPr>
         <w:t xml:space="preserve"> </w:t>
       </w:r>
-      <w:bookmarkStart w:id="0" w:name="_GoBack"/>
       <w:r>
         <w:rPr>
           <w:noProof/>
@@ -272,10 +276,101 @@
           </wp:inline>
         </w:drawing>
       </w:r>
+    </w:p>
+    <w:p/>
+    <w:p/>
+    <w:p/>
+    <w:p/>
+    <w:p/>
+    <w:p/>
+    <w:p/>
+    <w:p>
+      <w:pPr>
+        <w:pStyle w:val="Paragraphedeliste"/>
+        <w:numPr>
+          <w:ilvl w:val="0"/>
+          <w:numId w:val="1"/>
+        </w:numPr>
+      </w:pPr>
+      <w:r>
+        <w:t>Création des URLs</w:t>
+      </w:r>
+    </w:p>
+    <w:p/>
+    <w:p>
+      <w:r>
+        <w:t xml:space="preserve">Nous avons créés de chemin URLs pour chaque fonctionnalités, pour l’interface administratives et pour les utilisateurs du site web. Chaque chemin est précédé de </w:t>
+      </w:r>
+      <w:r>
+        <w:rPr>
+          <w:b/>
+        </w:rPr>
+        <w:t>Admin</w:t>
+      </w:r>
+      <w:r>
+        <w:rPr>
+          <w:b/>
+        </w:rPr>
+        <w:t xml:space="preserve"> </w:t>
+      </w:r>
+      <w:r>
+        <w:t xml:space="preserve">ou </w:t>
+      </w:r>
+      <w:r>
+        <w:rPr>
+          <w:b/>
+        </w:rPr>
+        <w:t>Users</w:t>
+      </w:r>
+      <w:r>
+        <w:t>, indiquant le niveau d’accès ou zones du site web. Ces URLs sont primordiales pour la création du site web et de la compréhension de la structure du site.</w:t>
+      </w:r>
+      <w:bookmarkStart w:id="0" w:name="_GoBack"/>
       <w:bookmarkEnd w:id="0"/>
     </w:p>
+    <w:p/>
+    <w:p>
+      <w:r>
+        <w:drawing>
+          <wp:inline distT="0" distB="0" distL="0" distR="0" wp14:anchorId="0286D4B3" wp14:editId="7CB45B74">
+            <wp:extent cx="5760720" cy="6067425"/>
+            <wp:effectExtent l="0" t="0" r="0" b="9525"/>
+            <wp:docPr id="3" name="Image 3"/>
+            <wp:cNvGraphicFramePr>
+              <a:graphicFrameLocks xmlns:a="http://schemas.openxmlformats.org/drawingml/2006/main" noChangeAspect="1"/>
+            </wp:cNvGraphicFramePr>
+            <a:graphic xmlns:a="http://schemas.openxmlformats.org/drawingml/2006/main">
+              <a:graphicData uri="http://schemas.openxmlformats.org/drawingml/2006/picture">
+                <pic:pic xmlns:pic="http://schemas.openxmlformats.org/drawingml/2006/picture">
+                  <pic:nvPicPr>
+                    <pic:cNvPr id="1" name=""/>
+                    <pic:cNvPicPr/>
+                  </pic:nvPicPr>
+                  <pic:blipFill>
+                    <a:blip r:embed="rId9"/>
+                    <a:stretch>
+                      <a:fillRect/>
+                    </a:stretch>
+                  </pic:blipFill>
+                  <pic:spPr>
+                    <a:xfrm>
+                      <a:off x="0" y="0"/>
+                      <a:ext cx="5760720" cy="6067425"/>
+                    </a:xfrm>
+                    <a:prstGeom prst="rect">
+                      <a:avLst/>
+                    </a:prstGeom>
+                  </pic:spPr>
+                </pic:pic>
+              </a:graphicData>
+            </a:graphic>
+          </wp:inline>
+        </w:drawing>
+      </w:r>
+    </w:p>
+    <w:p/>
     <w:sectPr>
-      <w:headerReference w:type="default" r:id="rId9"/>
+      <w:headerReference w:type="default" r:id="rId10"/>
       <w:pgSz w:w="11906" w:h="16838"/>
       <w:pgMar w:top="1417" w:right="1417" w:bottom="1417" w:left="1417" w:header="708" w:footer="708" w:gutter="0"/>
       <w:cols w:space="708"/>
@@ -355,6 +450,273 @@
 <file path=word/numbering.xml><?xml version="1.0" encoding="utf-8"?>
 <w:numbering xmlns:wpc="http://schemas.microsoft.com/office/word/2010/wordprocessingCanvas" xmlns:cx="http://schemas.microsoft.com/office/drawing/2014/chartex" xmlns:cx1="http://schemas.microsoft.com/office/drawing/2015/9/8/chartex" xmlns:cx2="http://schemas.microsoft.com/office/drawing/2015/10/21/chartex" xmlns:cx3="http://schemas.microsoft.com/office/drawing/2016/5/9/chartex" xmlns:cx4="http://schemas.microsoft.com/office/drawing/2016/5/10/chartex" xmlns:cx5="http://schemas.microsoft.com/office/drawing/2016/5/11/chartex" xmlns:cx6="http://schemas.microsoft.com/office/drawing/2016/5/12/chartex" xmlns:cx7="http://schemas.microsoft.com/office/drawing/2016/5/13/chartex" xmlns:cx8="http://schemas.microsoft.com/office/drawing/2016/5/14/chartex" xmlns:mc="http://schemas.openxmlformats.org/markup-compatibility/2006" xmlns:aink="http://schemas.microsoft.com/office/drawing/2016/ink" xmlns:am3d="http://schemas.microsoft.com/office/drawing/2017/model3d" xmlns:o="urn:schemas-microsoft-com:office:office" xmlns:r="http://schemas.openxmlformats.org/officeDocument/2006/relationships" xmlns:m="http://schemas.openxmlformats.org/officeDocument/2006/math" xmlns:v="urn:schemas-microsoft-com:vml" xmlns:wp14="http://schemas.microsoft.com/office/word/2010/wordprocessingDrawing" xmlns:wp="http://schemas.openxmlformats.org/drawingml/2006/wordprocessingDrawing" xmlns:w10="urn:schemas-microsoft-com:office:word" xmlns:w="http://schemas.openxmlformats.org/wordprocessingml/2006/main" xmlns:w14="http://schemas.microsoft.com/office/word/2010/wordml" xmlns:w15="http://schemas.microsoft.com/office/word/2012/wordml" xmlns:w16cid="http://schemas.microsoft.com/office/word/2016/wordml/cid" xmlns:w16se="http://schemas.microsoft.com/office/word/2015/wordml/symex" xmlns:wpg="http://schemas.microsoft.com/office/word/2010/wordprocessingGroup" xmlns:wpi="http://schemas.microsoft.com/office/word/2010/wordprocessingInk" xmlns:wne="http://schemas.microsoft.com/office/word/2006/wordml" xmlns:wps="http://schemas.microsoft.com/office/word/2010/wordprocessingShape" mc:Ignorable="w14 w15 w16se w16cid wp14">
   <w:abstractNum w:abstractNumId="0" w15:restartNumberingAfterBreak="0">
+    <w:nsid w:val="0D3F6210"/>
+    <w:multiLevelType w:val="hybridMultilevel"/>
+    <w:tmpl w:val="8A08D66A"/>
+    <w:lvl w:ilvl="0" w:tplc="73B2F292">
+      <w:start w:val="3"/>
+      <w:numFmt w:val="decimal"/>
+      <w:lvlText w:val="%1"/>
+      <w:lvlJc w:val="left"/>
+      <w:pPr>
+        <w:ind w:left="720" w:hanging="360"/>
+      </w:pPr>
+      <w:rPr>
+        <w:rFonts w:hint="default"/>
+      </w:rPr>
+    </w:lvl>
+    <w:lvl w:ilvl="1" w:tplc="040C0019" w:tentative="1">
+      <w:start w:val="1"/>
+      <w:numFmt w:val="lowerLetter"/>
+      <w:lvlText w:val="%2."/>
+      <w:lvlJc w:val="left"/>
+      <w:pPr>
+        <w:ind w:left="1440" w:hanging="360"/>
+      </w:pPr>
+    </w:lvl>
+    <w:lvl w:ilvl="2" w:tplc="040C001B" w:tentative="1">
+      <w:start w:val="1"/>
+      <w:numFmt w:val="lowerRoman"/>
+      <w:lvlText w:val="%3."/>
+      <w:lvlJc w:val="right"/>
+      <w:pPr>
+        <w:ind w:left="2160" w:hanging="180"/>
+      </w:pPr>
+    </w:lvl>
+    <w:lvl w:ilvl="3" w:tplc="040C000F" w:tentative="1">
+      <w:start w:val="1"/>
+      <w:numFmt w:val="decimal"/>
+      <w:lvlText w:val="%4."/>
+      <w:lvlJc w:val="left"/>
+      <w:pPr>
+        <w:ind w:left="2880" w:hanging="360"/>
+      </w:pPr>
+    </w:lvl>
+    <w:lvl w:ilvl="4" w:tplc="040C0019" w:tentative="1">
+      <w:start w:val="1"/>
+      <w:numFmt w:val="lowerLetter"/>
+      <w:lvlText w:val="%5."/>
+      <w:lvlJc w:val="left"/>
+      <w:pPr>
+        <w:ind w:left="3600" w:hanging="360"/>
+      </w:pPr>
+    </w:lvl>
+    <w:lvl w:ilvl="5" w:tplc="040C001B" w:tentative="1">
+      <w:start w:val="1"/>
+      <w:numFmt w:val="lowerRoman"/>
+      <w:lvlText w:val="%6."/>
+      <w:lvlJc w:val="right"/>
+      <w:pPr>
+        <w:ind w:left="4320" w:hanging="180"/>
+      </w:pPr>
+    </w:lvl>
+    <w:lvl w:ilvl="6" w:tplc="040C000F" w:tentative="1">
+      <w:start w:val="1"/>
+      <w:numFmt w:val="decimal"/>
+      <w:lvlText w:val="%7."/>
+      <w:lvlJc w:val="left"/>
+      <w:pPr>
+        <w:ind w:left="5040" w:hanging="360"/>
+      </w:pPr>
+    </w:lvl>
+    <w:lvl w:ilvl="7" w:tplc="040C0019" w:tentative="1">
+      <w:start w:val="1"/>
+      <w:numFmt w:val="lowerLetter"/>
+      <w:lvlText w:val="%8."/>
+      <w:lvlJc w:val="left"/>
+      <w:pPr>
+        <w:ind w:left="5760" w:hanging="360"/>
+      </w:pPr>
+    </w:lvl>
+    <w:lvl w:ilvl="8" w:tplc="040C001B" w:tentative="1">
+      <w:start w:val="1"/>
+      <w:numFmt w:val="lowerRoman"/>
+      <w:lvlText w:val="%9."/>
+      <w:lvlJc w:val="right"/>
+      <w:pPr>
+        <w:ind w:left="6480" w:hanging="180"/>
+      </w:pPr>
+    </w:lvl>
+  </w:abstractNum>
+  <w:abstractNum w:abstractNumId="1" w15:restartNumberingAfterBreak="0">
+    <w:nsid w:val="2DD75B69"/>
+    <w:multiLevelType w:val="hybridMultilevel"/>
+    <w:tmpl w:val="6FF0DB72"/>
+    <w:lvl w:ilvl="0" w:tplc="F522B604">
+      <w:start w:val="1"/>
+      <w:numFmt w:val="decimal"/>
+      <w:lvlText w:val="%1-"/>
+      <w:lvlJc w:val="left"/>
+      <w:pPr>
+        <w:ind w:left="720" w:hanging="360"/>
+      </w:pPr>
+      <w:rPr>
+        <w:rFonts w:hint="default"/>
+      </w:rPr>
+    </w:lvl>
+    <w:lvl w:ilvl="1" w:tplc="040C0019" w:tentative="1">
+      <w:start w:val="1"/>
+      <w:numFmt w:val="lowerLetter"/>
+      <w:lvlText w:val="%2."/>
+      <w:lvlJc w:val="left"/>
+      <w:pPr>
+        <w:ind w:left="1440" w:hanging="360"/>
+      </w:pPr>
+    </w:lvl>
+    <w:lvl w:ilvl="2" w:tplc="040C001B" w:tentative="1">
+      <w:start w:val="1"/>
+      <w:numFmt w:val="lowerRoman"/>
+      <w:lvlText w:val="%3."/>
+      <w:lvlJc w:val="right"/>
+      <w:pPr>
+        <w:ind w:left="2160" w:hanging="180"/>
+      </w:pPr>
+    </w:lvl>
+    <w:lvl w:ilvl="3" w:tplc="040C000F" w:tentative="1">
+      <w:start w:val="1"/>
+      <w:numFmt w:val="decimal"/>
+      <w:lvlText w:val="%4."/>
+      <w:lvlJc w:val="left"/>
+      <w:pPr>
+        <w:ind w:left="2880" w:hanging="360"/>
+      </w:pPr>
+    </w:lvl>
+    <w:lvl w:ilvl="4" w:tplc="040C0019" w:tentative="1">
+      <w:start w:val="1"/>
+      <w:numFmt w:val="lowerLetter"/>
+      <w:lvlText w:val="%5."/>
+      <w:lvlJc w:val="left"/>
+      <w:pPr>
+        <w:ind w:left="3600" w:hanging="360"/>
+      </w:pPr>
+    </w:lvl>
+    <w:lvl w:ilvl="5" w:tplc="040C001B" w:tentative="1">
+      <w:start w:val="1"/>
+      <w:numFmt w:val="lowerRoman"/>
+      <w:lvlText w:val="%6."/>
+      <w:lvlJc w:val="right"/>
+      <w:pPr>
+        <w:ind w:left="4320" w:hanging="180"/>
+      </w:pPr>
+    </w:lvl>
+    <w:lvl w:ilvl="6" w:tplc="040C000F" w:tentative="1">
+      <w:start w:val="1"/>
+      <w:numFmt w:val="decimal"/>
+      <w:lvlText w:val="%7."/>
+      <w:lvlJc w:val="left"/>
+      <w:pPr>
+        <w:ind w:left="5040" w:hanging="360"/>
+      </w:pPr>
+    </w:lvl>
+    <w:lvl w:ilvl="7" w:tplc="040C0019" w:tentative="1">
+      <w:start w:val="1"/>
+      <w:numFmt w:val="lowerLetter"/>
+      <w:lvlText w:val="%8."/>
+      <w:lvlJc w:val="left"/>
+      <w:pPr>
+        <w:ind w:left="5760" w:hanging="360"/>
+      </w:pPr>
+    </w:lvl>
+    <w:lvl w:ilvl="8" w:tplc="040C001B" w:tentative="1">
+      <w:start w:val="1"/>
+      <w:numFmt w:val="lowerRoman"/>
+      <w:lvlText w:val="%9."/>
+      <w:lvlJc w:val="right"/>
+      <w:pPr>
+        <w:ind w:left="6480" w:hanging="180"/>
+      </w:pPr>
+    </w:lvl>
+  </w:abstractNum>
+  <w:abstractNum w:abstractNumId="2" w15:restartNumberingAfterBreak="0">
+    <w:nsid w:val="4C7B48B5"/>
+    <w:multiLevelType w:val="hybridMultilevel"/>
+    <w:tmpl w:val="C80E41E0"/>
+    <w:lvl w:ilvl="0" w:tplc="C8E69EE8">
+      <w:start w:val="3"/>
+      <w:numFmt w:val="decimal"/>
+      <w:lvlText w:val="%1"/>
+      <w:lvlJc w:val="left"/>
+      <w:pPr>
+        <w:ind w:left="720" w:hanging="360"/>
+      </w:pPr>
+      <w:rPr>
+        <w:rFonts w:hint="default"/>
+      </w:rPr>
+    </w:lvl>
+    <w:lvl w:ilvl="1" w:tplc="040C0019" w:tentative="1">
+      <w:start w:val="1"/>
+      <w:numFmt w:val="lowerLetter"/>
+      <w:lvlText w:val="%2."/>
+      <w:lvlJc w:val="left"/>
+      <w:pPr>
+        <w:ind w:left="1440" w:hanging="360"/>
+      </w:pPr>
+    </w:lvl>
+    <w:lvl w:ilvl="2" w:tplc="040C001B" w:tentative="1">
+      <w:start w:val="1"/>
+      <w:numFmt w:val="lowerRoman"/>
+      <w:lvlText w:val="%3."/>
+      <w:lvlJc w:val="right"/>
+      <w:pPr>
+        <w:ind w:left="2160" w:hanging="180"/>
+      </w:pPr>
+    </w:lvl>
+    <w:lvl w:ilvl="3" w:tplc="040C000F" w:tentative="1">
+      <w:start w:val="1"/>
+      <w:numFmt w:val="decimal"/>
+      <w:lvlText w:val="%4."/>
+      <w:lvlJc w:val="left"/>
+      <w:pPr>
+        <w:ind w:left="2880" w:hanging="360"/>
+      </w:pPr>
+    </w:lvl>
+    <w:lvl w:ilvl="4" w:tplc="040C0019" w:tentative="1">
+      <w:start w:val="1"/>
+      <w:numFmt w:val="lowerLetter"/>
+      <w:lvlText w:val="%5."/>
+      <w:lvlJc w:val="left"/>
+      <w:pPr>
+        <w:ind w:left="3600" w:hanging="360"/>
+      </w:pPr>
+    </w:lvl>
+    <w:lvl w:ilvl="5" w:tplc="040C001B" w:tentative="1">
+      <w:start w:val="1"/>
+      <w:numFmt w:val="lowerRoman"/>
+      <w:lvlText w:val="%6."/>
+      <w:lvlJc w:val="right"/>
+      <w:pPr>
+        <w:ind w:left="4320" w:hanging="180"/>
+      </w:pPr>
+    </w:lvl>
+    <w:lvl w:ilvl="6" w:tplc="040C000F" w:tentative="1">
+      <w:start w:val="1"/>
+      <w:numFmt w:val="decimal"/>
+      <w:lvlText w:val="%7."/>
+      <w:lvlJc w:val="left"/>
+      <w:pPr>
+        <w:ind w:left="5040" w:hanging="360"/>
+      </w:pPr>
+    </w:lvl>
+    <w:lvl w:ilvl="7" w:tplc="040C0019" w:tentative="1">
+      <w:start w:val="1"/>
+      <w:numFmt w:val="lowerLetter"/>
+      <w:lvlText w:val="%8."/>
+      <w:lvlJc w:val="left"/>
+      <w:pPr>
+        <w:ind w:left="5760" w:hanging="360"/>
+      </w:pPr>
+    </w:lvl>
+    <w:lvl w:ilvl="8" w:tplc="040C001B" w:tentative="1">
+      <w:start w:val="1"/>
+      <w:numFmt w:val="lowerRoman"/>
+      <w:lvlText w:val="%9."/>
+      <w:lvlJc w:val="right"/>
+      <w:pPr>
+        <w:ind w:left="6480" w:hanging="180"/>
+      </w:pPr>
+    </w:lvl>
+  </w:abstractNum>
+  <w:abstractNum w:abstractNumId="3" w15:restartNumberingAfterBreak="0">
     <w:nsid w:val="696106B0"/>
     <w:multiLevelType w:val="hybridMultilevel"/>
     <w:tmpl w:val="6FF0DB72"/>
@@ -444,6 +806,15 @@
     </w:lvl>
   </w:abstractNum>
   <w:num w:numId="1">
+    <w:abstractNumId w:val="3"/>
+  </w:num>
+  <w:num w:numId="2">
+    <w:abstractNumId w:val="1"/>
+  </w:num>
+  <w:num w:numId="3">
+    <w:abstractNumId w:val="2"/>
+  </w:num>
+  <w:num w:numId="4">
     <w:abstractNumId w:val="0"/>
   </w:num>
 </w:numbering>

</xml_diff>